<commit_message>
Visualización, Titanic y librería
</commit_message>
<xml_diff>
--- a/week6_EDA_streamlit/Notas_semana_6.docx
+++ b/week6_EDA_streamlit/Notas_semana_6.docx
@@ -2510,6 +2510,35 @@
           <w:szCs w:val="28"/>
         </w:rPr>
       </w:pPr>
+    </w:p>
+    <w:p>
+      <w:pPr>
+        <w:ind w:left="360"/>
+        <w:rPr>
+          <w:b/>
+          <w:bCs/>
+          <w:sz w:val="28"/>
+          <w:szCs w:val="28"/>
+        </w:rPr>
+      </w:pPr>
+      <w:r>
+        <w:rPr>
+          <w:b/>
+          <w:bCs/>
+          <w:sz w:val="28"/>
+          <w:szCs w:val="28"/>
+        </w:rPr>
+        <w:t>webscrapping</w:t>
+      </w:r>
+    </w:p>
+    <w:p>
+      <w:pPr>
+        <w:ind w:left="360"/>
+        <w:rPr>
+          <w:sz w:val="24"/>
+          <w:szCs w:val="24"/>
+        </w:rPr>
+      </w:pPr>
       <w:r>
         <w:rPr>
           <w:sz w:val="28"/>
@@ -2517,38 +2546,358 @@
         </w:rPr>
         <w:t xml:space="preserve"> </w:t>
       </w:r>
-    </w:p>
-    <w:p>
-      <w:pPr>
-        <w:rPr>
-          <w:sz w:val="28"/>
-          <w:szCs w:val="28"/>
-        </w:rPr>
-      </w:pPr>
-    </w:p>
-    <w:p>
-      <w:pPr>
-        <w:rPr>
-          <w:sz w:val="28"/>
-          <w:szCs w:val="28"/>
-        </w:rPr>
-      </w:pPr>
-    </w:p>
-    <w:p>
-      <w:pPr>
-        <w:rPr>
-          <w:sz w:val="28"/>
-          <w:szCs w:val="28"/>
-        </w:rPr>
-      </w:pPr>
-    </w:p>
-    <w:p>
-      <w:pPr>
-        <w:rPr>
-          <w:sz w:val="28"/>
-          <w:szCs w:val="28"/>
-        </w:rPr>
-      </w:pPr>
+      <w:r>
+        <w:rPr>
+          <w:sz w:val="24"/>
+          <w:szCs w:val="24"/>
+        </w:rPr>
+        <w:t>permite extraer información de páginas webs</w:t>
+      </w:r>
+      <w:r>
+        <w:rPr>
+          <w:sz w:val="24"/>
+          <w:szCs w:val="24"/>
+        </w:rPr>
+        <w:t xml:space="preserve"> y guardar la información como un csv</w:t>
+      </w:r>
+    </w:p>
+    <w:p>
+      <w:pPr>
+        <w:ind w:left="360"/>
+        <w:rPr>
+          <w:sz w:val="24"/>
+          <w:szCs w:val="24"/>
+        </w:rPr>
+      </w:pPr>
+      <w:r>
+        <w:rPr>
+          <w:sz w:val="24"/>
+          <w:szCs w:val="24"/>
+        </w:rPr>
+        <w:t>librería de Python beautifulsoup4</w:t>
+      </w:r>
+    </w:p>
+    <w:p>
+      <w:pPr>
+        <w:ind w:left="360"/>
+        <w:rPr>
+          <w:sz w:val="24"/>
+          <w:szCs w:val="24"/>
+        </w:rPr>
+      </w:pPr>
+    </w:p>
+    <w:p>
+      <w:pPr>
+        <w:ind w:left="360"/>
+        <w:rPr>
+          <w:sz w:val="24"/>
+          <w:szCs w:val="24"/>
+        </w:rPr>
+      </w:pPr>
+      <w:r>
+        <w:rPr>
+          <w:sz w:val="24"/>
+          <w:szCs w:val="24"/>
+        </w:rPr>
+        <w:t>Entro en la  página, botón derecho/inspeccionar</w:t>
+      </w:r>
+    </w:p>
+    <w:p>
+      <w:pPr>
+        <w:ind w:left="360"/>
+        <w:rPr>
+          <w:sz w:val="24"/>
+          <w:szCs w:val="24"/>
+        </w:rPr>
+      </w:pPr>
+      <w:r>
+        <w:rPr>
+          <w:sz w:val="24"/>
+          <w:szCs w:val="24"/>
+        </w:rPr>
+        <w:t>Aparece el código</w:t>
+      </w:r>
+    </w:p>
+    <w:p>
+      <w:pPr>
+        <w:ind w:left="360"/>
+        <w:rPr>
+          <w:sz w:val="24"/>
+          <w:szCs w:val="24"/>
+        </w:rPr>
+      </w:pPr>
+      <w:r>
+        <w:rPr>
+          <w:sz w:val="24"/>
+          <w:szCs w:val="24"/>
+        </w:rPr>
+        <w:t>Pantalla superior del código en la parte de arriba, el cuadradito con la flecha pequeña en una esquina nos pasa a la página y seleccionar aquella parte de la que queremos ver el código</w:t>
+      </w:r>
+    </w:p>
+    <w:p>
+      <w:pPr>
+        <w:ind w:left="360"/>
+        <w:rPr>
+          <w:sz w:val="24"/>
+          <w:szCs w:val="24"/>
+        </w:rPr>
+      </w:pPr>
+      <w:r>
+        <w:rPr>
+          <w:sz w:val="24"/>
+          <w:szCs w:val="24"/>
+        </w:rPr>
+        <w:t>El parse: ‘lxml’ permite leer html de forma más fácil</w:t>
+      </w:r>
+    </w:p>
+    <w:p>
+      <w:pPr>
+        <w:ind w:left="360"/>
+        <w:rPr>
+          <w:sz w:val="24"/>
+          <w:szCs w:val="24"/>
+        </w:rPr>
+      </w:pPr>
+      <w:r>
+        <w:rPr>
+          <w:sz w:val="24"/>
+          <w:szCs w:val="24"/>
+        </w:rPr>
+        <w:t>Hay que instalar la librería lxml con pip 3 pero luego no hace falta utilizar import porque la librería BeautifulSoup lo utiliza por dentro</w:t>
+      </w:r>
+    </w:p>
+    <w:p>
+      <w:pPr>
+        <w:ind w:left="360"/>
+        <w:rPr>
+          <w:sz w:val="24"/>
+          <w:szCs w:val="24"/>
+        </w:rPr>
+      </w:pPr>
+    </w:p>
+    <w:p>
+      <w:pPr>
+        <w:ind w:left="360"/>
+        <w:rPr>
+          <w:sz w:val="24"/>
+          <w:szCs w:val="24"/>
+        </w:rPr>
+      </w:pPr>
+      <w:r>
+        <w:rPr>
+          <w:sz w:val="24"/>
+          <w:szCs w:val="24"/>
+        </w:rPr>
+        <w:t>Podemos obtener todo el html. Nos i</w:t>
+      </w:r>
+      <w:r>
+        <w:rPr>
+          <w:sz w:val="24"/>
+          <w:szCs w:val="24"/>
+        </w:rPr>
+        <w:t>n</w:t>
+      </w:r>
+      <w:r>
+        <w:rPr>
+          <w:sz w:val="24"/>
+          <w:szCs w:val="24"/>
+        </w:rPr>
+        <w:t>teresan partes especificas de la web</w:t>
+      </w:r>
+    </w:p>
+    <w:p>
+      <w:pPr>
+        <w:ind w:left="360"/>
+        <w:rPr>
+          <w:sz w:val="24"/>
+          <w:szCs w:val="24"/>
+        </w:rPr>
+      </w:pPr>
+      <w:r>
+        <w:rPr>
+          <w:sz w:val="24"/>
+          <w:szCs w:val="24"/>
+        </w:rPr>
+        <w:t>Seleccionamos producto-image. Obtenemos el código de cada cerveza</w:t>
+      </w:r>
+    </w:p>
+    <w:p>
+      <w:pPr>
+        <w:ind w:left="360"/>
+        <w:rPr>
+          <w:sz w:val="24"/>
+          <w:szCs w:val="24"/>
+        </w:rPr>
+      </w:pPr>
+    </w:p>
+    <w:p>
+      <w:pPr>
+        <w:ind w:left="360"/>
+        <w:rPr>
+          <w:sz w:val="24"/>
+          <w:szCs w:val="24"/>
+        </w:rPr>
+      </w:pPr>
+      <w:r>
+        <w:rPr>
+          <w:sz w:val="24"/>
+          <w:szCs w:val="24"/>
+        </w:rPr>
+        <w:t>Cada elemento del producto se abre y cierra con o &lt; y se cierra con &lt;/&gt;</w:t>
+      </w:r>
+    </w:p>
+    <w:p>
+      <w:pPr>
+        <w:rPr>
+          <w:sz w:val="28"/>
+          <w:szCs w:val="28"/>
+        </w:rPr>
+      </w:pPr>
+    </w:p>
+    <w:p>
+      <w:pPr>
+        <w:rPr>
+          <w:sz w:val="28"/>
+          <w:szCs w:val="28"/>
+        </w:rPr>
+      </w:pPr>
+    </w:p>
+    <w:p>
+      <w:pPr>
+        <w:rPr>
+          <w:sz w:val="28"/>
+          <w:szCs w:val="28"/>
+        </w:rPr>
+      </w:pPr>
+    </w:p>
+    <w:p>
+      <w:pPr>
+        <w:rPr>
+          <w:sz w:val="28"/>
+          <w:szCs w:val="28"/>
+        </w:rPr>
+      </w:pPr>
+      <w:r>
+        <w:rPr>
+          <w:sz w:val="28"/>
+          <w:szCs w:val="28"/>
+        </w:rPr>
+        <w:lastRenderedPageBreak/>
+        <w:t>Selenium</w:t>
+      </w:r>
+    </w:p>
+    <w:p>
+      <w:pPr>
+        <w:rPr>
+          <w:sz w:val="28"/>
+          <w:szCs w:val="28"/>
+        </w:rPr>
+      </w:pPr>
+    </w:p>
+    <w:p>
+      <w:pPr>
+        <w:rPr>
+          <w:sz w:val="28"/>
+          <w:szCs w:val="28"/>
+        </w:rPr>
+      </w:pPr>
+      <w:r>
+        <w:rPr>
+          <w:sz w:val="28"/>
+          <w:szCs w:val="28"/>
+        </w:rPr>
+        <w:t>Botón derecho sobre la página a la que se accede desde Python e inspeccionar. Aparece el código</w:t>
+      </w:r>
+      <w:r>
+        <w:rPr>
+          <w:sz w:val="28"/>
+          <w:szCs w:val="28"/>
+        </w:rPr>
+        <w:t>.</w:t>
+      </w:r>
+    </w:p>
+    <w:p>
+      <w:pPr>
+        <w:rPr>
+          <w:sz w:val="28"/>
+          <w:szCs w:val="28"/>
+        </w:rPr>
+      </w:pPr>
+    </w:p>
+    <w:p>
+      <w:pPr>
+        <w:rPr>
+          <w:sz w:val="28"/>
+          <w:szCs w:val="28"/>
+        </w:rPr>
+      </w:pPr>
+      <w:r>
+        <w:rPr>
+          <w:sz w:val="28"/>
+          <w:szCs w:val="28"/>
+        </w:rPr>
+        <w:t xml:space="preserve">Mejor que copiar el código que aparece en la página es más seguro </w:t>
+      </w:r>
+      <w:r>
+        <w:rPr>
+          <w:sz w:val="28"/>
+          <w:szCs w:val="28"/>
+        </w:rPr>
+        <w:t xml:space="preserve">y estable en el tiempo </w:t>
+      </w:r>
+      <w:r>
+        <w:rPr>
+          <w:sz w:val="28"/>
+          <w:szCs w:val="28"/>
+        </w:rPr>
+        <w:t>recoger el class o el tag porque si el que crea la página cambia algo en ella es más fácil que cambie parte del código que el class o el tag</w:t>
+      </w:r>
+    </w:p>
+    <w:p>
+      <w:pPr>
+        <w:rPr>
+          <w:sz w:val="28"/>
+          <w:szCs w:val="28"/>
+        </w:rPr>
+      </w:pPr>
+    </w:p>
+    <w:p>
+      <w:pPr>
+        <w:rPr>
+          <w:sz w:val="28"/>
+          <w:szCs w:val="28"/>
+        </w:rPr>
+      </w:pPr>
+      <w:r>
+        <w:rPr>
+          <w:sz w:val="28"/>
+          <w:szCs w:val="28"/>
+        </w:rPr>
+        <w:t>Se puede acceder a elementos específicos con sus etiquetas</w:t>
+      </w:r>
+    </w:p>
+    <w:p>
+      <w:pPr>
+        <w:rPr>
+          <w:sz w:val="28"/>
+          <w:szCs w:val="28"/>
+        </w:rPr>
+      </w:pPr>
+    </w:p>
+    <w:p>
+      <w:pPr>
+        <w:rPr>
+          <w:sz w:val="28"/>
+          <w:szCs w:val="28"/>
+        </w:rPr>
+      </w:pPr>
+      <w:r>
+        <w:rPr>
+          <w:sz w:val="28"/>
+          <w:szCs w:val="28"/>
+        </w:rPr>
+        <w:t>Cuando accedo a imágenes me las descarga en el directorio en el que tengo selenium</w:t>
+      </w:r>
     </w:p>
     <w:p>
       <w:pPr>
@@ -3173,6 +3522,7 @@
   <w:style w:type="character" w:default="1" w:styleId="Fuentedeprrafopredeter">
     <w:name w:val="Default Paragraph Font"/>
     <w:uiPriority w:val="1"/>
+    <w:semiHidden/>
     <w:unhideWhenUsed/>
   </w:style>
   <w:style w:type="table" w:default="1" w:styleId="Tablanormal">

</xml_diff>